<commit_message>
Alteração no meu script pessoal
</commit_message>
<xml_diff>
--- a/documentacao/P&I/Sprint 3 - Todos os entregáveis/Script Leonardo - Sprint 3.docx
+++ b/documentacao/P&I/Sprint 3 - Todos os entregáveis/Script Leonardo - Sprint 3.docx
@@ -57,25 +57,8 @@
     </w:p>
     <w:p>
       <w:r>
-        <w:t xml:space="preserve">Utilizamos uma ferramenta de gestão </w:t>
-      </w:r>
-      <w:proofErr w:type="spellStart"/>
-      <w:r>
-        <w:t>free</w:t>
-      </w:r>
-      <w:proofErr w:type="spellEnd"/>
-      <w:r>
-        <w:t xml:space="preserve"> chamada Bitrix24, muito legal. Ela permitia organizar as tarefas como a metodologia </w:t>
-      </w:r>
-      <w:proofErr w:type="spellStart"/>
-      <w:r>
-        <w:t>kanban</w:t>
-      </w:r>
-      <w:proofErr w:type="spellEnd"/>
-      <w:r>
-        <w:t xml:space="preserve">, metodologia </w:t>
-      </w:r>
-      <w:proofErr w:type="spellStart"/>
+        <w:t xml:space="preserve">Utilizamos uma ferramenta de gestão free chamada Bitrix24, muito legal. Ela permitia organizar as tarefas como a metodologia kanban, metodologia </w:t>
+      </w:r>
       <w:r>
         <w:t>g</w:t>
       </w:r>
@@ -86,11 +69,7 @@
         <w:t>t</w:t>
       </w:r>
       <w:r>
-        <w:t>t</w:t>
-      </w:r>
-      <w:proofErr w:type="spellEnd"/>
-      <w:r>
-        <w:t>, é bem interessante. Fizemos reuniões 2 vezes por semana, onde acompanhávamos o andamento das tarefas, verificávamos se alguém estava com dificuldade e se a tarefa seria entregue no prazo certo. Aconteceu de trocarmos prazos de tarefas, devido complexidade. Registramos tudo em atas de reunião e fizemos o upload na ferramenta de gestão, para poder ser vista por todos.</w:t>
+        <w:t>t, é bem interessante. Fizemos reuniões 2 vezes por semana, onde acompanhávamos o andamento das tarefas, verificávamos se alguém estava com dificuldade e se a tarefa seria entregue no prazo certo. Aconteceu de trocarmos prazos de tarefas, devido complexidade. Registramos tudo em atas de reunião e fizemos o upload na ferramenta de gestão, para poder ser vista por todos.</w:t>
       </w:r>
     </w:p>
     <w:p>
@@ -107,28 +86,24 @@
     </w:p>
     <w:p>
       <w:r>
-        <w:t xml:space="preserve">Montamos nosso diagrama de atendimento. A via comum que o cliente tem de relatar um problema é via sistema, pelo nosso site. Se o sistema não conseguir ajudar o cliente, é aberto um chamado para nossa equipe técnica, que consiste </w:t>
-      </w:r>
-      <w:proofErr w:type="gramStart"/>
-      <w:r>
-        <w:t>de</w:t>
-      </w:r>
-      <w:proofErr w:type="gramEnd"/>
-      <w:r>
-        <w:t xml:space="preserve"> dois níveis. O primeiro nível verifica se consegue aplicar uma solução definitiva. Caso não consiga, tenta aplicar uma solução de contorno e passa para o nível 2. O segundo nível tenta encontrar uma causa raiz para aplicar uma solução definitiva. Caso seja um problema com os produtos adquiridos ou serviços utilizados pela empresa, acionamos os nossos fornecedores ou prestadores de serviço.</w:t>
-      </w:r>
-    </w:p>
-    <w:p>
-      <w:r>
-        <w:t xml:space="preserve">No atendimento via sistema, temos o </w:t>
-      </w:r>
-      <w:proofErr w:type="spellStart"/>
-      <w:r>
-        <w:t>chatbot</w:t>
-      </w:r>
-      <w:proofErr w:type="spellEnd"/>
-      <w:r>
-        <w:t xml:space="preserve"> Wilma, que entende o problema do usuário e consulta nossa base de erros conhecidos para propor uma solução.</w:t>
+        <w:t>Montamos nosso diagrama de atendimento. A via comum que o cliente tem de relatar um problema é via sistema, pelo nosso site. Se o sistema não conseguir ajudar o cliente, é aberto um chamado para nossa equipe técnica, que consiste de dois níveis. O primeiro nível verifica se consegue aplicar uma solução definitiva. Caso não consiga, tenta aplicar uma solução de contorno e passa para o nível 2. O segundo nível tenta encontrar uma causa raiz para aplicar uma solução definitiva. Caso seja um problema com os produtos adquiridos ou serviços utilizados pela empresa, acionamos os nossos fornecedores ou prestadores de serviço.</w:t>
+      </w:r>
+    </w:p>
+    <w:p>
+      <w:r>
+        <w:t>*Impacto no ambiente</w:t>
+      </w:r>
+    </w:p>
+    <w:p>
+      <w:r>
+        <w:t>*SLA</w:t>
+      </w:r>
+      <w:bookmarkStart w:id="0" w:name="_GoBack"/>
+      <w:bookmarkEnd w:id="0"/>
+    </w:p>
+    <w:p>
+      <w:r>
+        <w:t>No atendimento via sistema, temos o chatbot Wilma, que entende o problema do usuário e consulta nossa base de erros conhecidos para propor uma solução.</w:t>
       </w:r>
     </w:p>
     <w:p>
@@ -172,20 +147,14 @@
     </w:p>
     <w:p>
       <w:r>
+        <w:lastRenderedPageBreak/>
         <w:t xml:space="preserve">A nível federal existe muito investimento para prevenir incêndios florestais. Existem satélites que monitoram as temperaturas das matas. Mas não há muita tecnologia aplicada em monitorar pequenas plantações. E muitas vezes, essas ocorrências em pequenas plantações é que dão início a grandes queimadas em florestas enormes. Então nós achamos </w:t>
       </w:r>
       <w:r>
-        <w:t xml:space="preserve">sim que há um </w:t>
-      </w:r>
-      <w:r>
-        <w:lastRenderedPageBreak/>
-        <w:t>mercado para uma solução deste tipo, necessário apenas viabilizar os custos, pois se o custo de uma solução assim for muito elevado, não compensará ao agricultor trocar seus métodos menos eficientes, porém mais baratos, para uma solução bem eficiente, mas muito cara.</w:t>
-      </w:r>
-    </w:p>
-    <w:p>
-      <w:bookmarkStart w:id="0" w:name="_GoBack"/>
-      <w:bookmarkEnd w:id="0"/>
-    </w:p>
+        <w:t>sim que há um mercado para uma solução deste tipo, necessário apenas viabilizar os custos, pois se o custo de uma solução assim for muito elevado, não compensará ao agricultor trocar seus métodos menos eficientes, porém mais baratos, para uma solução bem eficiente, mas muito cara.</w:t>
+      </w:r>
+    </w:p>
+    <w:p/>
     <w:p/>
     <w:sectPr>
       <w:pgSz w:w="11906" w:h="16838"/>
@@ -417,6 +386,7 @@
     <w:lsdException w:name="HTML Sample" w:semiHidden="1" w:unhideWhenUsed="1"/>
     <w:lsdException w:name="HTML Typewriter" w:semiHidden="1" w:unhideWhenUsed="1"/>
     <w:lsdException w:name="HTML Variable" w:semiHidden="1" w:unhideWhenUsed="1"/>
+    <w:lsdException w:name="Normal Table" w:semiHidden="1" w:unhideWhenUsed="1"/>
     <w:lsdException w:name="annotation subject" w:semiHidden="1" w:unhideWhenUsed="1"/>
     <w:lsdException w:name="No List" w:semiHidden="1" w:unhideWhenUsed="1"/>
     <w:lsdException w:name="Outline List 1" w:semiHidden="1" w:unhideWhenUsed="1"/>
@@ -463,8 +433,10 @@
     <w:lsdException w:name="Table Subtle 2" w:semiHidden="1" w:unhideWhenUsed="1"/>
     <w:lsdException w:name="Table Web 1" w:semiHidden="1" w:unhideWhenUsed="1"/>
     <w:lsdException w:name="Table Web 2" w:semiHidden="1" w:unhideWhenUsed="1"/>
+    <w:lsdException w:name="Table Web 3" w:semiHidden="1" w:unhideWhenUsed="1"/>
     <w:lsdException w:name="Balloon Text" w:semiHidden="1" w:unhideWhenUsed="1"/>
     <w:lsdException w:name="Table Grid" w:uiPriority="39"/>
+    <w:lsdException w:name="Table Theme" w:semiHidden="1" w:unhideWhenUsed="1"/>
     <w:lsdException w:name="Placeholder Text" w:semiHidden="1"/>
     <w:lsdException w:name="No Spacing" w:uiPriority="1" w:qFormat="1"/>
     <w:lsdException w:name="Light Shading" w:uiPriority="60"/>

</xml_diff>